<commit_message>
Added step numbers to lab submission
</commit_message>
<xml_diff>
--- a/Week2/Images.docx
+++ b/Week2/Images.docx
@@ -11,6 +11,13 @@
       </w:r>
     </w:p>
     <w:p>
+      <w:pPr>
+        <w:pStyle w:val="ListParagraph"/>
+        <w:numPr>
+          <w:ilvl w:val="0"/>
+          <w:numId w:val="1"/>
+        </w:numPr>
+      </w:pPr>
       <w:r>
         <w:drawing>
           <wp:inline distT="0" distB="0" distL="0" distR="0" wp14:anchorId="010A0B8D" wp14:editId="2D8FD563">
@@ -28,7 +35,7 @@
                     <pic:cNvPicPr/>
                   </pic:nvPicPr>
                   <pic:blipFill>
-                    <a:blip r:embed="rId4"/>
+                    <a:blip r:embed="rId5"/>
                     <a:stretch>
                       <a:fillRect/>
                     </a:stretch>
@@ -50,6 +57,13 @@
       </w:r>
     </w:p>
     <w:p>
+      <w:pPr>
+        <w:pStyle w:val="ListParagraph"/>
+        <w:numPr>
+          <w:ilvl w:val="0"/>
+          <w:numId w:val="1"/>
+        </w:numPr>
+      </w:pPr>
       <w:r>
         <w:drawing>
           <wp:inline distT="0" distB="0" distL="0" distR="0" wp14:anchorId="1A8E1824" wp14:editId="6E167212">
@@ -67,7 +81,7 @@
                     <pic:cNvPicPr/>
                   </pic:nvPicPr>
                   <pic:blipFill>
-                    <a:blip r:embed="rId5"/>
+                    <a:blip r:embed="rId6"/>
                     <a:stretch>
                       <a:fillRect/>
                     </a:stretch>
@@ -89,6 +103,13 @@
       </w:r>
     </w:p>
     <w:p>
+      <w:pPr>
+        <w:pStyle w:val="ListParagraph"/>
+        <w:numPr>
+          <w:ilvl w:val="0"/>
+          <w:numId w:val="1"/>
+        </w:numPr>
+      </w:pPr>
       <w:r>
         <w:lastRenderedPageBreak/>
         <w:drawing>
@@ -107,7 +128,7 @@
                     <pic:cNvPicPr/>
                   </pic:nvPicPr>
                   <pic:blipFill>
-                    <a:blip r:embed="rId6"/>
+                    <a:blip r:embed="rId7"/>
                     <a:stretch>
                       <a:fillRect/>
                     </a:stretch>
@@ -137,6 +158,13 @@
       </w:r>
     </w:p>
     <w:p>
+      <w:pPr>
+        <w:pStyle w:val="ListParagraph"/>
+        <w:numPr>
+          <w:ilvl w:val="0"/>
+          <w:numId w:val="2"/>
+        </w:numPr>
+      </w:pPr>
       <w:r>
         <w:drawing>
           <wp:inline distT="0" distB="0" distL="0" distR="0" wp14:anchorId="65BE1AF5" wp14:editId="0D52BD57">
@@ -154,7 +182,7 @@
                     <pic:cNvPicPr/>
                   </pic:nvPicPr>
                   <pic:blipFill>
-                    <a:blip r:embed="rId7"/>
+                    <a:blip r:embed="rId8"/>
                     <a:stretch>
                       <a:fillRect/>
                     </a:stretch>
@@ -176,6 +204,13 @@
       </w:r>
     </w:p>
     <w:p>
+      <w:pPr>
+        <w:pStyle w:val="ListParagraph"/>
+        <w:numPr>
+          <w:ilvl w:val="1"/>
+          <w:numId w:val="2"/>
+        </w:numPr>
+      </w:pPr>
       <w:r>
         <w:lastRenderedPageBreak/>
         <w:drawing>
@@ -194,7 +229,7 @@
                     <pic:cNvPicPr/>
                   </pic:nvPicPr>
                   <pic:blipFill>
-                    <a:blip r:embed="rId8"/>
+                    <a:blip r:embed="rId9"/>
                     <a:stretch>
                       <a:fillRect/>
                     </a:stretch>
@@ -233,7 +268,7 @@
                     <pic:cNvPicPr/>
                   </pic:nvPicPr>
                   <pic:blipFill>
-                    <a:blip r:embed="rId9"/>
+                    <a:blip r:embed="rId10"/>
                     <a:stretch>
                       <a:fillRect/>
                     </a:stretch>
@@ -273,7 +308,7 @@
                     <pic:cNvPicPr/>
                   </pic:nvPicPr>
                   <pic:blipFill>
-                    <a:blip r:embed="rId10"/>
+                    <a:blip r:embed="rId11"/>
                     <a:stretch>
                       <a:fillRect/>
                     </a:stretch>
@@ -312,7 +347,7 @@
                     <pic:cNvPicPr/>
                   </pic:nvPicPr>
                   <pic:blipFill>
-                    <a:blip r:embed="rId11"/>
+                    <a:blip r:embed="rId12"/>
                     <a:stretch>
                       <a:fillRect/>
                     </a:stretch>
@@ -352,7 +387,7 @@
                     <pic:cNvPicPr/>
                   </pic:nvPicPr>
                   <pic:blipFill>
-                    <a:blip r:embed="rId12"/>
+                    <a:blip r:embed="rId13"/>
                     <a:stretch>
                       <a:fillRect/>
                     </a:stretch>
@@ -391,7 +426,7 @@
                     <pic:cNvPicPr/>
                   </pic:nvPicPr>
                   <pic:blipFill>
-                    <a:blip r:embed="rId13"/>
+                    <a:blip r:embed="rId14"/>
                     <a:stretch>
                       <a:fillRect/>
                     </a:stretch>
@@ -423,10 +458,13 @@
     </w:p>
     <w:p>
       <w:r>
-        <w:drawing>
-          <wp:inline distT="0" distB="0" distL="0" distR="0" wp14:anchorId="38C2D6CA" wp14:editId="2FC6D112">
-            <wp:extent cx="5943600" cy="3108325"/>
-            <wp:effectExtent l="0" t="0" r="4445" b="0"/>
+        <w:t xml:space="preserve">2.1) </w:t>
+      </w:r>
+      <w:r>
+        <w:drawing>
+          <wp:inline distT="0" distB="0" distL="0" distR="0" wp14:anchorId="38C2D6CA" wp14:editId="35F6F991">
+            <wp:extent cx="4924425" cy="2575327"/>
+            <wp:effectExtent l="0" t="0" r="0" b="0"/>
             <wp:docPr id="12" name="Picture 12"/>
             <wp:cNvGraphicFramePr>
               <a:graphicFrameLocks xmlns:a="http://schemas.openxmlformats.org/drawingml/2006/main" noChangeAspect="1"/>
@@ -439,32 +477,32 @@
                     <pic:cNvPicPr/>
                   </pic:nvPicPr>
                   <pic:blipFill>
-                    <a:blip r:embed="rId14"/>
-                    <a:stretch>
-                      <a:fillRect/>
-                    </a:stretch>
-                  </pic:blipFill>
-                  <pic:spPr>
-                    <a:xfrm>
-                      <a:off x="0" y="0"/>
-                      <a:ext cx="5943600" cy="3108325"/>
-                    </a:xfrm>
-                    <a:prstGeom prst="rect">
-                      <a:avLst/>
-                    </a:prstGeom>
-                  </pic:spPr>
-                </pic:pic>
-              </a:graphicData>
-            </a:graphic>
-          </wp:inline>
-        </w:drawing>
-      </w:r>
-    </w:p>
-    <w:p>
-      <w:r>
-        <w:drawing>
-          <wp:inline distT="0" distB="0" distL="0" distR="0" wp14:anchorId="1326D71C" wp14:editId="464995CF">
-            <wp:extent cx="5943600" cy="3108325"/>
+                    <a:blip r:embed="rId15"/>
+                    <a:stretch>
+                      <a:fillRect/>
+                    </a:stretch>
+                  </pic:blipFill>
+                  <pic:spPr>
+                    <a:xfrm>
+                      <a:off x="0" y="0"/>
+                      <a:ext cx="4930996" cy="2578764"/>
+                    </a:xfrm>
+                    <a:prstGeom prst="rect">
+                      <a:avLst/>
+                    </a:prstGeom>
+                  </pic:spPr>
+                </pic:pic>
+              </a:graphicData>
+            </a:graphic>
+          </wp:inline>
+        </w:drawing>
+      </w:r>
+    </w:p>
+    <w:p>
+      <w:r>
+        <w:drawing>
+          <wp:inline distT="0" distB="0" distL="0" distR="0" wp14:anchorId="1326D71C" wp14:editId="1A5E237A">
+            <wp:extent cx="4895850" cy="2560383"/>
             <wp:effectExtent l="0" t="0" r="0" b="0"/>
             <wp:docPr id="13" name="Picture 13"/>
             <wp:cNvGraphicFramePr>
@@ -478,30 +516,29 @@
                     <pic:cNvPicPr/>
                   </pic:nvPicPr>
                   <pic:blipFill>
-                    <a:blip r:embed="rId15"/>
-                    <a:stretch>
-                      <a:fillRect/>
-                    </a:stretch>
-                  </pic:blipFill>
-                  <pic:spPr>
-                    <a:xfrm>
-                      <a:off x="0" y="0"/>
-                      <a:ext cx="5943600" cy="3108325"/>
-                    </a:xfrm>
-                    <a:prstGeom prst="rect">
-                      <a:avLst/>
-                    </a:prstGeom>
-                  </pic:spPr>
-                </pic:pic>
-              </a:graphicData>
-            </a:graphic>
-          </wp:inline>
-        </w:drawing>
-      </w:r>
-    </w:p>
-    <w:p>
-      <w:r>
-        <w:lastRenderedPageBreak/>
+                    <a:blip r:embed="rId16"/>
+                    <a:stretch>
+                      <a:fillRect/>
+                    </a:stretch>
+                  </pic:blipFill>
+                  <pic:spPr>
+                    <a:xfrm>
+                      <a:off x="0" y="0"/>
+                      <a:ext cx="4913769" cy="2569754"/>
+                    </a:xfrm>
+                    <a:prstGeom prst="rect">
+                      <a:avLst/>
+                    </a:prstGeom>
+                  </pic:spPr>
+                </pic:pic>
+              </a:graphicData>
+            </a:graphic>
+          </wp:inline>
+        </w:drawing>
+      </w:r>
+    </w:p>
+    <w:p>
+      <w:r>
         <w:drawing>
           <wp:inline distT="0" distB="0" distL="0" distR="0" wp14:anchorId="229464B2" wp14:editId="013A2B2E">
             <wp:extent cx="4808304" cy="2514600"/>
@@ -518,7 +555,7 @@
                     <pic:cNvPicPr/>
                   </pic:nvPicPr>
                   <pic:blipFill>
-                    <a:blip r:embed="rId16"/>
+                    <a:blip r:embed="rId17"/>
                     <a:stretch>
                       <a:fillRect/>
                     </a:stretch>
@@ -541,6 +578,7 @@
     </w:p>
     <w:p>
       <w:r>
+        <w:lastRenderedPageBreak/>
         <w:drawing>
           <wp:inline distT="0" distB="0" distL="0" distR="0" wp14:anchorId="47E03723" wp14:editId="78577EA8">
             <wp:extent cx="4808306" cy="2514600"/>
@@ -557,7 +595,7 @@
                     <pic:cNvPicPr/>
                   </pic:nvPicPr>
                   <pic:blipFill>
-                    <a:blip r:embed="rId17"/>
+                    <a:blip r:embed="rId18"/>
                     <a:stretch>
                       <a:fillRect/>
                     </a:stretch>
@@ -596,7 +634,7 @@
                     <pic:cNvPicPr/>
                   </pic:nvPicPr>
                   <pic:blipFill>
-                    <a:blip r:embed="rId18"/>
+                    <a:blip r:embed="rId19"/>
                     <a:stretch>
                       <a:fillRect/>
                     </a:stretch>
@@ -636,7 +674,7 @@
                     <pic:cNvPicPr/>
                   </pic:nvPicPr>
                   <pic:blipFill>
-                    <a:blip r:embed="rId19"/>
+                    <a:blip r:embed="rId20"/>
                     <a:stretch>
                       <a:fillRect/>
                     </a:stretch>
@@ -675,7 +713,7 @@
                     <pic:cNvPicPr/>
                   </pic:nvPicPr>
                   <pic:blipFill>
-                    <a:blip r:embed="rId20"/>
+                    <a:blip r:embed="rId21"/>
                     <a:stretch>
                       <a:fillRect/>
                     </a:stretch>
@@ -714,7 +752,7 @@
                     <pic:cNvPicPr/>
                   </pic:nvPicPr>
                   <pic:blipFill>
-                    <a:blip r:embed="rId21"/>
+                    <a:blip r:embed="rId22"/>
                     <a:stretch>
                       <a:fillRect/>
                     </a:stretch>
@@ -738,6 +776,9 @@
     <w:p>
       <w:r>
         <w:lastRenderedPageBreak/>
+        <w:t xml:space="preserve">2.2) </w:t>
+      </w:r>
+      <w:r>
         <w:drawing>
           <wp:inline distT="0" distB="0" distL="0" distR="0" wp14:anchorId="6F5EFDFF" wp14:editId="5D05262B">
             <wp:extent cx="4753665" cy="2486025"/>
@@ -754,7 +795,7 @@
                     <pic:cNvPicPr/>
                   </pic:nvPicPr>
                   <pic:blipFill>
-                    <a:blip r:embed="rId22"/>
+                    <a:blip r:embed="rId23"/>
                     <a:stretch>
                       <a:fillRect/>
                     </a:stretch>
@@ -793,7 +834,7 @@
                     <pic:cNvPicPr/>
                   </pic:nvPicPr>
                   <pic:blipFill>
-                    <a:blip r:embed="rId23"/>
+                    <a:blip r:embed="rId24"/>
                     <a:stretch>
                       <a:fillRect/>
                     </a:stretch>
@@ -815,6 +856,9 @@
       </w:r>
     </w:p>
     <w:p>
+      <w:r>
+        <w:t xml:space="preserve">2.3.3) </w:t>
+      </w:r>
       <w:r>
         <w:drawing>
           <wp:inline distT="0" distB="0" distL="0" distR="0" wp14:anchorId="333EF00F" wp14:editId="156E51CA">
@@ -832,7 +876,7 @@
                     <pic:cNvPicPr/>
                   </pic:nvPicPr>
                   <pic:blipFill>
-                    <a:blip r:embed="rId24"/>
+                    <a:blip r:embed="rId25"/>
                     <a:stretch>
                       <a:fillRect/>
                     </a:stretch>
@@ -872,7 +916,7 @@
                     <pic:cNvPicPr/>
                   </pic:nvPicPr>
                   <pic:blipFill>
-                    <a:blip r:embed="rId25"/>
+                    <a:blip r:embed="rId26"/>
                     <a:stretch>
                       <a:fillRect/>
                     </a:stretch>
@@ -894,6 +938,9 @@
       </w:r>
     </w:p>
     <w:p>
+      <w:r>
+        <w:t xml:space="preserve">2.3.4) </w:t>
+      </w:r>
       <w:r>
         <w:drawing>
           <wp:inline distT="0" distB="0" distL="0" distR="0" wp14:anchorId="741F6E25" wp14:editId="2E222F73">
@@ -911,7 +958,7 @@
                     <pic:cNvPicPr/>
                   </pic:nvPicPr>
                   <pic:blipFill>
-                    <a:blip r:embed="rId26"/>
+                    <a:blip r:embed="rId27"/>
                     <a:stretch>
                       <a:fillRect/>
                     </a:stretch>
@@ -950,7 +997,7 @@
                     <pic:cNvPicPr/>
                   </pic:nvPicPr>
                   <pic:blipFill>
-                    <a:blip r:embed="rId27"/>
+                    <a:blip r:embed="rId28"/>
                     <a:stretch>
                       <a:fillRect/>
                     </a:stretch>
@@ -974,6 +1021,9 @@
     <w:p>
       <w:r>
         <w:lastRenderedPageBreak/>
+        <w:t xml:space="preserve">2.3.4) </w:t>
+      </w:r>
+      <w:r>
         <w:drawing>
           <wp:inline distT="0" distB="0" distL="0" distR="0" wp14:anchorId="08B88CCE" wp14:editId="33C86738">
             <wp:extent cx="4914900" cy="2570346"/>
@@ -990,7 +1040,7 @@
                     <pic:cNvPicPr/>
                   </pic:nvPicPr>
                   <pic:blipFill>
-                    <a:blip r:embed="rId28"/>
+                    <a:blip r:embed="rId29"/>
                     <a:stretch>
                       <a:fillRect/>
                     </a:stretch>
@@ -1029,7 +1079,7 @@
                     <pic:cNvPicPr/>
                   </pic:nvPicPr>
                   <pic:blipFill>
-                    <a:blip r:embed="rId29"/>
+                    <a:blip r:embed="rId30"/>
                     <a:stretch>
                       <a:fillRect/>
                     </a:stretch>
@@ -1068,7 +1118,7 @@
                     <pic:cNvPicPr/>
                   </pic:nvPicPr>
                   <pic:blipFill>
-                    <a:blip r:embed="rId30"/>
+                    <a:blip r:embed="rId31"/>
                     <a:stretch>
                       <a:fillRect/>
                     </a:stretch>
@@ -1099,6 +1149,9 @@
       </w:r>
     </w:p>
     <w:p>
+      <w:r>
+        <w:t xml:space="preserve">2.3.3) </w:t>
+      </w:r>
       <w:r>
         <w:drawing>
           <wp:inline distT="0" distB="0" distL="0" distR="0" wp14:anchorId="6DC7C474" wp14:editId="0A01E9EE">
@@ -1116,7 +1169,7 @@
                     <pic:cNvPicPr/>
                   </pic:nvPicPr>
                   <pic:blipFill>
-                    <a:blip r:embed="rId31"/>
+                    <a:blip r:embed="rId32"/>
                     <a:stretch>
                       <a:fillRect/>
                     </a:stretch>
@@ -1138,6 +1191,9 @@
       </w:r>
     </w:p>
     <w:p>
+      <w:r>
+        <w:t xml:space="preserve">2.3.4) </w:t>
+      </w:r>
       <w:r>
         <w:drawing>
           <wp:inline distT="0" distB="0" distL="0" distR="0" wp14:anchorId="5203E25B" wp14:editId="7FB32B78">
@@ -1155,7 +1211,7 @@
                     <pic:cNvPicPr/>
                   </pic:nvPicPr>
                   <pic:blipFill>
-                    <a:blip r:embed="rId32"/>
+                    <a:blip r:embed="rId33"/>
                     <a:stretch>
                       <a:fillRect/>
                     </a:stretch>
@@ -1195,7 +1251,7 @@
                     <pic:cNvPicPr/>
                   </pic:nvPicPr>
                   <pic:blipFill>
-                    <a:blip r:embed="rId33"/>
+                    <a:blip r:embed="rId34"/>
                     <a:stretch>
                       <a:fillRect/>
                     </a:stretch>
@@ -1217,6 +1273,9 @@
       </w:r>
     </w:p>
     <w:p>
+      <w:r>
+        <w:t xml:space="preserve">2.3.4) </w:t>
+      </w:r>
       <w:r>
         <w:drawing>
           <wp:inline distT="0" distB="0" distL="0" distR="0" wp14:anchorId="00F7E38C" wp14:editId="563588D9">
@@ -1234,7 +1293,7 @@
                     <pic:cNvPicPr/>
                   </pic:nvPicPr>
                   <pic:blipFill>
-                    <a:blip r:embed="rId34"/>
+                    <a:blip r:embed="rId35"/>
                     <a:stretch>
                       <a:fillRect/>
                     </a:stretch>
@@ -1273,7 +1332,7 @@
                     <pic:cNvPicPr/>
                   </pic:nvPicPr>
                   <pic:blipFill>
-                    <a:blip r:embed="rId35"/>
+                    <a:blip r:embed="rId36"/>
                     <a:stretch>
                       <a:fillRect/>
                     </a:stretch>
@@ -1300,7 +1359,34 @@
         <w:t>Docker Hub:</w:t>
       </w:r>
     </w:p>
-    <w:p/>
+    <w:p>
+      <w:hyperlink r:id="rId37" w:history="1">
+        <w:r>
+          <w:rPr>
+            <w:rStyle w:val="Hyperlink"/>
+          </w:rPr>
+          <w:t>https://hub.docker.com/u/jordanclark308</w:t>
+        </w:r>
+      </w:hyperlink>
+    </w:p>
+    <w:p>
+      <w:r>
+        <w:t>GitHub:</w:t>
+      </w:r>
+    </w:p>
+    <w:p>
+      <w:hyperlink r:id="rId38" w:history="1">
+        <w:r>
+          <w:rPr>
+            <w:rStyle w:val="Hyperlink"/>
+          </w:rPr>
+          <w:t>https://github.com/Drilbur-CST126/CST356/tree/main/Week2</w:t>
+        </w:r>
+      </w:hyperlink>
+      <w:r>
+        <w:t xml:space="preserve"> </w:t>
+      </w:r>
+    </w:p>
     <w:sectPr>
       <w:pgSz w:w="12240" w:h="15840"/>
       <w:pgMar w:top="1440" w:right="1440" w:bottom="1440" w:left="1440" w:header="720" w:footer="720" w:gutter="0"/>
@@ -1309,6 +1395,219 @@
     </w:sectPr>
   </w:body>
 </w:document>
+</file>
+
+<file path=word/numbering.xml><?xml version="1.0" encoding="utf-8"?>
+<w:numbering xmlns:wpc="http://schemas.microsoft.com/office/word/2010/wordprocessingCanvas" xmlns:cx="http://schemas.microsoft.com/office/drawing/2014/chartex" xmlns:cx1="http://schemas.microsoft.com/office/drawing/2015/9/8/chartex" xmlns:cx2="http://schemas.microsoft.com/office/drawing/2015/10/21/chartex" xmlns:cx3="http://schemas.microsoft.com/office/drawing/2016/5/9/chartex" xmlns:cx4="http://schemas.microsoft.com/office/drawing/2016/5/10/chartex" xmlns:cx5="http://schemas.microsoft.com/office/drawing/2016/5/11/chartex" xmlns:cx6="http://schemas.microsoft.com/office/drawing/2016/5/12/chartex" xmlns:cx7="http://schemas.microsoft.com/office/drawing/2016/5/13/chartex" xmlns:cx8="http://schemas.microsoft.com/office/drawing/2016/5/14/chartex" xmlns:mc="http://schemas.openxmlformats.org/markup-compatibility/2006" xmlns:aink="http://schemas.microsoft.com/office/drawing/2016/ink" xmlns:am3d="http://schemas.microsoft.com/office/drawing/2017/model3d" xmlns:o="urn:schemas-microsoft-com:office:office" xmlns:r="http://schemas.openxmlformats.org/officeDocument/2006/relationships" xmlns:m="http://schemas.openxmlformats.org/officeDocument/2006/math" xmlns:v="urn:schemas-microsoft-com:vml" xmlns:wp14="http://schemas.microsoft.com/office/word/2010/wordprocessingDrawing" xmlns:wp="http://schemas.openxmlformats.org/drawingml/2006/wordprocessingDrawing" xmlns:w10="urn:schemas-microsoft-com:office:word" xmlns:w="http://schemas.openxmlformats.org/wordprocessingml/2006/main" xmlns:w14="http://schemas.microsoft.com/office/word/2010/wordml" xmlns:w15="http://schemas.microsoft.com/office/word/2012/wordml" xmlns:w16cex="http://schemas.microsoft.com/office/word/2018/wordml/cex" xmlns:w16cid="http://schemas.microsoft.com/office/word/2016/wordml/cid" xmlns:w16="http://schemas.microsoft.com/office/word/2018/wordml" xmlns:w16se="http://schemas.microsoft.com/office/word/2015/wordml/symex" xmlns:wpg="http://schemas.microsoft.com/office/word/2010/wordprocessingGroup" xmlns:wpi="http://schemas.microsoft.com/office/word/2010/wordprocessingInk" xmlns:wne="http://schemas.microsoft.com/office/word/2006/wordml" xmlns:wps="http://schemas.microsoft.com/office/word/2010/wordprocessingShape" mc:Ignorable="w14 w15 w16se w16cid w16 w16cex wp14">
+  <w:abstractNum w:abstractNumId="0" w15:restartNumberingAfterBreak="0">
+    <w:nsid w:val="205D3C0C"/>
+    <w:multiLevelType w:val="hybridMultilevel"/>
+    <w:tmpl w:val="3AAE824E"/>
+    <w:lvl w:ilvl="0" w:tplc="04090011">
+      <w:start w:val="1"/>
+      <w:numFmt w:val="decimal"/>
+      <w:lvlText w:val="%1)"/>
+      <w:lvlJc w:val="left"/>
+      <w:pPr>
+        <w:ind w:left="720" w:hanging="360"/>
+      </w:pPr>
+      <w:rPr>
+        <w:rFonts w:hint="default"/>
+      </w:rPr>
+    </w:lvl>
+    <w:lvl w:ilvl="1" w:tplc="04090019" w:tentative="1">
+      <w:start w:val="1"/>
+      <w:numFmt w:val="lowerLetter"/>
+      <w:lvlText w:val="%2."/>
+      <w:lvlJc w:val="left"/>
+      <w:pPr>
+        <w:ind w:left="1440" w:hanging="360"/>
+      </w:pPr>
+    </w:lvl>
+    <w:lvl w:ilvl="2" w:tplc="0409001B" w:tentative="1">
+      <w:start w:val="1"/>
+      <w:numFmt w:val="lowerRoman"/>
+      <w:lvlText w:val="%3."/>
+      <w:lvlJc w:val="right"/>
+      <w:pPr>
+        <w:ind w:left="2160" w:hanging="180"/>
+      </w:pPr>
+    </w:lvl>
+    <w:lvl w:ilvl="3" w:tplc="0409000F" w:tentative="1">
+      <w:start w:val="1"/>
+      <w:numFmt w:val="decimal"/>
+      <w:lvlText w:val="%4."/>
+      <w:lvlJc w:val="left"/>
+      <w:pPr>
+        <w:ind w:left="2880" w:hanging="360"/>
+      </w:pPr>
+    </w:lvl>
+    <w:lvl w:ilvl="4" w:tplc="04090019" w:tentative="1">
+      <w:start w:val="1"/>
+      <w:numFmt w:val="lowerLetter"/>
+      <w:lvlText w:val="%5."/>
+      <w:lvlJc w:val="left"/>
+      <w:pPr>
+        <w:ind w:left="3600" w:hanging="360"/>
+      </w:pPr>
+    </w:lvl>
+    <w:lvl w:ilvl="5" w:tplc="0409001B" w:tentative="1">
+      <w:start w:val="1"/>
+      <w:numFmt w:val="lowerRoman"/>
+      <w:lvlText w:val="%6."/>
+      <w:lvlJc w:val="right"/>
+      <w:pPr>
+        <w:ind w:left="4320" w:hanging="180"/>
+      </w:pPr>
+    </w:lvl>
+    <w:lvl w:ilvl="6" w:tplc="0409000F" w:tentative="1">
+      <w:start w:val="1"/>
+      <w:numFmt w:val="decimal"/>
+      <w:lvlText w:val="%7."/>
+      <w:lvlJc w:val="left"/>
+      <w:pPr>
+        <w:ind w:left="5040" w:hanging="360"/>
+      </w:pPr>
+    </w:lvl>
+    <w:lvl w:ilvl="7" w:tplc="04090019" w:tentative="1">
+      <w:start w:val="1"/>
+      <w:numFmt w:val="lowerLetter"/>
+      <w:lvlText w:val="%8."/>
+      <w:lvlJc w:val="left"/>
+      <w:pPr>
+        <w:ind w:left="5760" w:hanging="360"/>
+      </w:pPr>
+    </w:lvl>
+    <w:lvl w:ilvl="8" w:tplc="0409001B" w:tentative="1">
+      <w:start w:val="1"/>
+      <w:numFmt w:val="lowerRoman"/>
+      <w:lvlText w:val="%9."/>
+      <w:lvlJc w:val="right"/>
+      <w:pPr>
+        <w:ind w:left="6480" w:hanging="180"/>
+      </w:pPr>
+    </w:lvl>
+  </w:abstractNum>
+  <w:abstractNum w:abstractNumId="1" w15:restartNumberingAfterBreak="0">
+    <w:nsid w:val="47B76EFB"/>
+    <w:multiLevelType w:val="multilevel"/>
+    <w:tmpl w:val="A88EBD7C"/>
+    <w:lvl w:ilvl="0">
+      <w:start w:val="1"/>
+      <w:numFmt w:val="decimal"/>
+      <w:lvlText w:val="%1.0)"/>
+      <w:lvlJc w:val="left"/>
+      <w:pPr>
+        <w:ind w:left="360" w:hanging="360"/>
+      </w:pPr>
+      <w:rPr>
+        <w:rFonts w:hint="default"/>
+      </w:rPr>
+    </w:lvl>
+    <w:lvl w:ilvl="1">
+      <w:start w:val="1"/>
+      <w:numFmt w:val="decimal"/>
+      <w:lvlText w:val="%1.%2)"/>
+      <w:lvlJc w:val="left"/>
+      <w:pPr>
+        <w:ind w:left="1080" w:hanging="360"/>
+      </w:pPr>
+      <w:rPr>
+        <w:rFonts w:hint="default"/>
+      </w:rPr>
+    </w:lvl>
+    <w:lvl w:ilvl="2">
+      <w:start w:val="1"/>
+      <w:numFmt w:val="decimal"/>
+      <w:lvlText w:val="%1.%2)%3."/>
+      <w:lvlJc w:val="left"/>
+      <w:pPr>
+        <w:ind w:left="2160" w:hanging="720"/>
+      </w:pPr>
+      <w:rPr>
+        <w:rFonts w:hint="default"/>
+      </w:rPr>
+    </w:lvl>
+    <w:lvl w:ilvl="3">
+      <w:start w:val="1"/>
+      <w:numFmt w:val="decimal"/>
+      <w:lvlText w:val="%1.%2)%3.%4."/>
+      <w:lvlJc w:val="left"/>
+      <w:pPr>
+        <w:ind w:left="2880" w:hanging="720"/>
+      </w:pPr>
+      <w:rPr>
+        <w:rFonts w:hint="default"/>
+      </w:rPr>
+    </w:lvl>
+    <w:lvl w:ilvl="4">
+      <w:start w:val="1"/>
+      <w:numFmt w:val="decimal"/>
+      <w:lvlText w:val="%1.%2)%3.%4.%5."/>
+      <w:lvlJc w:val="left"/>
+      <w:pPr>
+        <w:ind w:left="3960" w:hanging="1080"/>
+      </w:pPr>
+      <w:rPr>
+        <w:rFonts w:hint="default"/>
+      </w:rPr>
+    </w:lvl>
+    <w:lvl w:ilvl="5">
+      <w:start w:val="1"/>
+      <w:numFmt w:val="decimal"/>
+      <w:lvlText w:val="%1.%2)%3.%4.%5.%6."/>
+      <w:lvlJc w:val="left"/>
+      <w:pPr>
+        <w:ind w:left="4680" w:hanging="1080"/>
+      </w:pPr>
+      <w:rPr>
+        <w:rFonts w:hint="default"/>
+      </w:rPr>
+    </w:lvl>
+    <w:lvl w:ilvl="6">
+      <w:start w:val="1"/>
+      <w:numFmt w:val="decimal"/>
+      <w:lvlText w:val="%1.%2)%3.%4.%5.%6.%7."/>
+      <w:lvlJc w:val="left"/>
+      <w:pPr>
+        <w:ind w:left="5760" w:hanging="1440"/>
+      </w:pPr>
+      <w:rPr>
+        <w:rFonts w:hint="default"/>
+      </w:rPr>
+    </w:lvl>
+    <w:lvl w:ilvl="7">
+      <w:start w:val="1"/>
+      <w:numFmt w:val="decimal"/>
+      <w:lvlText w:val="%1.%2)%3.%4.%5.%6.%7.%8."/>
+      <w:lvlJc w:val="left"/>
+      <w:pPr>
+        <w:ind w:left="6480" w:hanging="1440"/>
+      </w:pPr>
+      <w:rPr>
+        <w:rFonts w:hint="default"/>
+      </w:rPr>
+    </w:lvl>
+    <w:lvl w:ilvl="8">
+      <w:start w:val="1"/>
+      <w:numFmt w:val="decimal"/>
+      <w:lvlText w:val="%1.%2)%3.%4.%5.%6.%7.%8.%9."/>
+      <w:lvlJc w:val="left"/>
+      <w:pPr>
+        <w:ind w:left="7560" w:hanging="1800"/>
+      </w:pPr>
+      <w:rPr>
+        <w:rFonts w:hint="default"/>
+      </w:rPr>
+    </w:lvl>
+  </w:abstractNum>
+  <w:num w:numId="1">
+    <w:abstractNumId w:val="0"/>
+  </w:num>
+  <w:num w:numId="2">
+    <w:abstractNumId w:val="1"/>
+  </w:num>
+</w:numbering>
 </file>
 
 <file path=word/styles.xml><?xml version="1.0" encoding="utf-8"?>
@@ -1771,6 +2070,40 @@
       <w:szCs w:val="32"/>
     </w:rPr>
   </w:style>
+  <w:style w:type="character" w:styleId="Hyperlink">
+    <w:name w:val="Hyperlink"/>
+    <w:basedOn w:val="DefaultParagraphFont"/>
+    <w:uiPriority w:val="99"/>
+    <w:unhideWhenUsed/>
+    <w:rsid w:val="00273C4C"/>
+    <w:rPr>
+      <w:color w:val="0563C1" w:themeColor="hyperlink"/>
+      <w:u w:val="single"/>
+    </w:rPr>
+  </w:style>
+  <w:style w:type="character" w:styleId="UnresolvedMention">
+    <w:name w:val="Unresolved Mention"/>
+    <w:basedOn w:val="DefaultParagraphFont"/>
+    <w:uiPriority w:val="99"/>
+    <w:semiHidden/>
+    <w:unhideWhenUsed/>
+    <w:rsid w:val="00273C4C"/>
+    <w:rPr>
+      <w:color w:val="605E5C"/>
+      <w:shd w:val="clear" w:color="auto" w:fill="E1DFDD"/>
+    </w:rPr>
+  </w:style>
+  <w:style w:type="paragraph" w:styleId="ListParagraph">
+    <w:name w:val="List Paragraph"/>
+    <w:basedOn w:val="Normal"/>
+    <w:uiPriority w:val="34"/>
+    <w:qFormat/>
+    <w:rsid w:val="00330BB6"/>
+    <w:pPr>
+      <w:ind w:left="720"/>
+      <w:contextualSpacing/>
+    </w:pPr>
+  </w:style>
 </w:styles>
 </file>
 

</xml_diff>